<commit_message>
update bed usage screen
</commit_message>
<xml_diff>
--- a/src/assets/templates/01-10-2025 - Bien ban ban giao- Signpad - Khoa CĐHA.docx
+++ b/src/assets/templates/01-10-2025 - Bien ban ban giao- Signpad - Khoa CĐHA.docx
@@ -17,65 +17,13 @@
         <w:rPr>
           <w:rFonts w:ascii="Times New Roman" w:hAnsi="Times New Roman"/>
         </w:rPr>
-        <w:t xml:space="preserve">- </w:t>
-      </w:r>
-      <w:proofErr w:type="spellStart"/>
-      <w:proofErr w:type="gramStart"/>
-      <w:r>
-        <w:rPr>
-          <w:rFonts w:ascii="Times New Roman" w:hAnsi="Times New Roman"/>
-        </w:rPr>
-        <w:t>Ngày</w:t>
-      </w:r>
-      <w:proofErr w:type="spellEnd"/>
-      <w:r>
-        <w:rPr>
-          <w:rFonts w:ascii="Times New Roman" w:hAnsi="Times New Roman"/>
-        </w:rPr>
-        <w:t xml:space="preserve">  </w:t>
-      </w:r>
-      <w:proofErr w:type="spellStart"/>
-      <w:r>
-        <w:rPr>
-          <w:rFonts w:ascii="Times New Roman" w:hAnsi="Times New Roman"/>
-        </w:rPr>
-        <w:t>bàn</w:t>
-      </w:r>
-      <w:proofErr w:type="spellEnd"/>
-      <w:proofErr w:type="gramEnd"/>
-      <w:r>
-        <w:rPr>
-          <w:rFonts w:ascii="Times New Roman" w:hAnsi="Times New Roman"/>
-        </w:rPr>
-        <w:t xml:space="preserve"> </w:t>
-      </w:r>
-      <w:proofErr w:type="spellStart"/>
-      <w:r>
-        <w:rPr>
-          <w:rFonts w:ascii="Times New Roman" w:hAnsi="Times New Roman"/>
-        </w:rPr>
-        <w:t>giao</w:t>
-      </w:r>
-      <w:proofErr w:type="spellEnd"/>
-      <w:r>
-        <w:rPr>
-          <w:rFonts w:ascii="Times New Roman" w:hAnsi="Times New Roman"/>
-        </w:rPr>
-        <w:t>: {</w:t>
-      </w:r>
-      <w:proofErr w:type="spellStart"/>
-      <w:r>
-        <w:rPr>
-          <w:rFonts w:ascii="Times New Roman" w:hAnsi="Times New Roman"/>
-        </w:rPr>
-        <w:t>PrintDate</w:t>
-      </w:r>
-      <w:proofErr w:type="spellEnd"/>
-      <w:r>
-        <w:rPr>
-          <w:rFonts w:ascii="Times New Roman" w:hAnsi="Times New Roman"/>
-        </w:rPr>
-        <w:t>}</w:t>
+        <w:t>- Ngày  bàn giao</w:t>
+      </w:r>
+      <w:r>
+        <w:rPr>
+          <w:rFonts w:ascii="Times New Roman" w:hAnsi="Times New Roman"/>
+        </w:rPr>
+        <w:t>: {PrintDate}</w:t>
       </w:r>
     </w:p>
     <w:p>
@@ -93,85 +41,13 @@
         <w:rPr>
           <w:rFonts w:ascii="Times New Roman" w:hAnsi="Times New Roman"/>
         </w:rPr>
-        <w:t xml:space="preserve">- </w:t>
-      </w:r>
-      <w:proofErr w:type="spellStart"/>
-      <w:r>
-        <w:rPr>
-          <w:rFonts w:ascii="Times New Roman" w:hAnsi="Times New Roman"/>
-        </w:rPr>
-        <w:t>Địa</w:t>
-      </w:r>
-      <w:proofErr w:type="spellEnd"/>
-      <w:r>
-        <w:rPr>
-          <w:rFonts w:ascii="Times New Roman" w:hAnsi="Times New Roman"/>
-        </w:rPr>
-        <w:t xml:space="preserve"> </w:t>
-      </w:r>
-      <w:proofErr w:type="spellStart"/>
-      <w:proofErr w:type="gramStart"/>
-      <w:r>
-        <w:rPr>
-          <w:rFonts w:ascii="Times New Roman" w:hAnsi="Times New Roman"/>
-        </w:rPr>
-        <w:t>điểm</w:t>
-      </w:r>
-      <w:proofErr w:type="spellEnd"/>
-      <w:r>
-        <w:rPr>
-          <w:rFonts w:ascii="Times New Roman" w:hAnsi="Times New Roman"/>
-        </w:rPr>
-        <w:t xml:space="preserve">  </w:t>
-      </w:r>
-      <w:proofErr w:type="spellStart"/>
-      <w:r>
-        <w:rPr>
-          <w:rFonts w:ascii="Times New Roman" w:hAnsi="Times New Roman"/>
-        </w:rPr>
-        <w:t>bàn</w:t>
-      </w:r>
-      <w:proofErr w:type="spellEnd"/>
-      <w:proofErr w:type="gramEnd"/>
-      <w:r>
-        <w:rPr>
-          <w:rFonts w:ascii="Times New Roman" w:hAnsi="Times New Roman"/>
-        </w:rPr>
-        <w:t xml:space="preserve"> </w:t>
-      </w:r>
-      <w:proofErr w:type="spellStart"/>
-      <w:r>
-        <w:rPr>
-          <w:rFonts w:ascii="Times New Roman" w:hAnsi="Times New Roman"/>
-        </w:rPr>
-        <w:t>giao</w:t>
-      </w:r>
-      <w:proofErr w:type="spellEnd"/>
-      <w:r>
-        <w:rPr>
-          <w:rFonts w:ascii="Times New Roman" w:hAnsi="Times New Roman"/>
-        </w:rPr>
-        <w:t xml:space="preserve">: </w:t>
-      </w:r>
-      <w:r>
-        <w:rPr>
-          <w:rFonts w:ascii="Times New Roman" w:hAnsi="Times New Roman"/>
-        </w:rPr>
-        <w:t>{</w:t>
-      </w:r>
-      <w:proofErr w:type="spellStart"/>
-      <w:r>
-        <w:rPr>
-          <w:rFonts w:ascii="Times New Roman" w:hAnsi="Times New Roman"/>
-        </w:rPr>
-        <w:t>ViTri</w:t>
-      </w:r>
-      <w:proofErr w:type="spellEnd"/>
-      <w:r>
-        <w:rPr>
-          <w:rFonts w:ascii="Times New Roman" w:hAnsi="Times New Roman"/>
-        </w:rPr>
-        <w:t>}</w:t>
+        <w:t xml:space="preserve">- Địa điểm  bàn giao: </w:t>
+      </w:r>
+      <w:r>
+        <w:rPr>
+          <w:rFonts w:ascii="Times New Roman" w:hAnsi="Times New Roman"/>
+        </w:rPr>
+        <w:t>{ViTri}</w:t>
       </w:r>
     </w:p>
     <w:p>
@@ -190,49 +66,7 @@
         <w:rPr>
           <w:rFonts w:ascii="Times New Roman" w:hAnsi="Times New Roman"/>
         </w:rPr>
-        <w:t xml:space="preserve">- </w:t>
-      </w:r>
-      <w:proofErr w:type="spellStart"/>
-      <w:r>
-        <w:rPr>
-          <w:rFonts w:ascii="Times New Roman" w:hAnsi="Times New Roman"/>
-        </w:rPr>
-        <w:t>Bên</w:t>
-      </w:r>
-      <w:proofErr w:type="spellEnd"/>
-      <w:r>
-        <w:rPr>
-          <w:rFonts w:ascii="Times New Roman" w:hAnsi="Times New Roman"/>
-        </w:rPr>
-        <w:t xml:space="preserve"> </w:t>
-      </w:r>
-      <w:proofErr w:type="spellStart"/>
-      <w:r>
-        <w:rPr>
-          <w:rFonts w:ascii="Times New Roman" w:hAnsi="Times New Roman"/>
-        </w:rPr>
-        <w:t>bàn</w:t>
-      </w:r>
-      <w:proofErr w:type="spellEnd"/>
-      <w:r>
-        <w:rPr>
-          <w:rFonts w:ascii="Times New Roman" w:hAnsi="Times New Roman"/>
-        </w:rPr>
-        <w:t xml:space="preserve"> </w:t>
-      </w:r>
-      <w:proofErr w:type="spellStart"/>
-      <w:r>
-        <w:rPr>
-          <w:rFonts w:ascii="Times New Roman" w:hAnsi="Times New Roman"/>
-        </w:rPr>
-        <w:t>giao</w:t>
-      </w:r>
-      <w:proofErr w:type="spellEnd"/>
-      <w:r>
-        <w:rPr>
-          <w:rFonts w:ascii="Times New Roman" w:hAnsi="Times New Roman"/>
-        </w:rPr>
-        <w:t xml:space="preserve">: </w:t>
+        <w:t xml:space="preserve">- Bên bàn giao: </w:t>
       </w:r>
     </w:p>
     <w:p>
@@ -243,9 +77,6 @@
         </w:numPr>
         <w:tabs>
           <w:tab w:val="clear" w:pos="1440"/>
-          <w:tab w:val="left" w:pos="360"/>
-          <w:tab w:val="right" w:leader="dot" w:pos="6300"/>
-          <w:tab w:val="right" w:pos="7020"/>
           <w:tab w:val="right" w:leader="dot" w:pos="10440"/>
         </w:tabs>
         <w:spacing w:before="60" w:line="276" w:lineRule="auto"/>
@@ -259,35 +90,7 @@
         <w:rPr>
           <w:rFonts w:ascii="Times New Roman" w:hAnsi="Times New Roman"/>
         </w:rPr>
-        <w:t xml:space="preserve"> </w:t>
-      </w:r>
-      <w:proofErr w:type="spellStart"/>
-      <w:r>
-        <w:rPr>
-          <w:rFonts w:ascii="Times New Roman" w:hAnsi="Times New Roman"/>
-        </w:rPr>
-        <w:t>Ông</w:t>
-      </w:r>
-      <w:proofErr w:type="spellEnd"/>
-      <w:r>
-        <w:rPr>
-          <w:rFonts w:ascii="Times New Roman" w:hAnsi="Times New Roman"/>
-        </w:rPr>
-        <w:t xml:space="preserve">/ </w:t>
-      </w:r>
-      <w:proofErr w:type="spellStart"/>
-      <w:r>
-        <w:rPr>
-          <w:rFonts w:ascii="Times New Roman" w:hAnsi="Times New Roman"/>
-        </w:rPr>
-        <w:t>Bà</w:t>
-      </w:r>
-      <w:proofErr w:type="spellEnd"/>
-      <w:r>
-        <w:rPr>
-          <w:rFonts w:ascii="Times New Roman" w:hAnsi="Times New Roman"/>
-        </w:rPr>
-        <w:t xml:space="preserve">: </w:t>
+        <w:t xml:space="preserve"> Ông/ Bà: </w:t>
       </w:r>
       <w:r>
         <w:rPr>
@@ -299,41 +102,13 @@
         <w:rPr>
           <w:rFonts w:ascii="Times New Roman" w:hAnsi="Times New Roman"/>
         </w:rPr>
-        <w:t xml:space="preserve">     </w:t>
-      </w:r>
-      <w:r>
-        <w:rPr>
-          <w:rFonts w:ascii="Times New Roman" w:hAnsi="Times New Roman"/>
-        </w:rPr>
-        <w:tab/>
-      </w:r>
-      <w:proofErr w:type="spellStart"/>
-      <w:r>
-        <w:rPr>
-          <w:rFonts w:ascii="Times New Roman" w:hAnsi="Times New Roman"/>
-        </w:rPr>
-        <w:t>Chức</w:t>
-      </w:r>
-      <w:proofErr w:type="spellEnd"/>
-      <w:r>
-        <w:rPr>
-          <w:rFonts w:ascii="Times New Roman" w:hAnsi="Times New Roman"/>
-        </w:rPr>
-        <w:t xml:space="preserve"> </w:t>
-      </w:r>
-      <w:proofErr w:type="spellStart"/>
-      <w:r>
-        <w:rPr>
-          <w:rFonts w:ascii="Times New Roman" w:hAnsi="Times New Roman"/>
-        </w:rPr>
-        <w:t>vụ</w:t>
-      </w:r>
-      <w:proofErr w:type="spellEnd"/>
-      <w:r>
-        <w:rPr>
-          <w:rFonts w:ascii="Times New Roman" w:hAnsi="Times New Roman"/>
-        </w:rPr>
-        <w:t xml:space="preserve">: </w:t>
+        <w:t xml:space="preserve">                                                                      </w:t>
+      </w:r>
+      <w:r>
+        <w:rPr>
+          <w:rFonts w:ascii="Times New Roman" w:hAnsi="Times New Roman"/>
+        </w:rPr>
+        <w:t xml:space="preserve">Chức vụ: </w:t>
       </w:r>
       <w:r>
         <w:rPr>
@@ -359,70 +134,12 @@
         <w:rPr>
           <w:rFonts w:ascii="Times New Roman" w:hAnsi="Times New Roman"/>
         </w:rPr>
-        <w:t xml:space="preserve">- </w:t>
-      </w:r>
-      <w:proofErr w:type="spellStart"/>
-      <w:r>
-        <w:rPr>
-          <w:rFonts w:ascii="Times New Roman" w:hAnsi="Times New Roman"/>
-        </w:rPr>
-        <w:t>Bên</w:t>
-      </w:r>
-      <w:proofErr w:type="spellEnd"/>
-      <w:r>
-        <w:rPr>
-          <w:rFonts w:ascii="Times New Roman" w:hAnsi="Times New Roman"/>
-        </w:rPr>
-        <w:t xml:space="preserve"> </w:t>
-      </w:r>
-      <w:proofErr w:type="spellStart"/>
-      <w:r>
-        <w:rPr>
-          <w:rFonts w:ascii="Times New Roman" w:hAnsi="Times New Roman"/>
-        </w:rPr>
-        <w:t>nhận</w:t>
-      </w:r>
-      <w:proofErr w:type="spellEnd"/>
-      <w:r>
-        <w:rPr>
-          <w:rFonts w:ascii="Times New Roman" w:hAnsi="Times New Roman"/>
-        </w:rPr>
-        <w:t xml:space="preserve"> </w:t>
-      </w:r>
-      <w:proofErr w:type="spellStart"/>
-      <w:r>
-        <w:rPr>
-          <w:rFonts w:ascii="Times New Roman" w:hAnsi="Times New Roman"/>
-        </w:rPr>
-        <w:t>bàn</w:t>
-      </w:r>
-      <w:proofErr w:type="spellEnd"/>
-      <w:r>
-        <w:rPr>
-          <w:rFonts w:ascii="Times New Roman" w:hAnsi="Times New Roman"/>
-        </w:rPr>
-        <w:t xml:space="preserve"> </w:t>
-      </w:r>
-      <w:proofErr w:type="spellStart"/>
-      <w:r>
-        <w:rPr>
-          <w:rFonts w:ascii="Times New Roman" w:hAnsi="Times New Roman"/>
-        </w:rPr>
-        <w:t>giao</w:t>
-      </w:r>
-      <w:proofErr w:type="spellEnd"/>
-      <w:r>
-        <w:rPr>
-          <w:rFonts w:ascii="Times New Roman" w:hAnsi="Times New Roman"/>
-        </w:rPr>
-        <w:t>:</w:t>
+        <w:t>- Bên nhận bàn giao:</w:t>
       </w:r>
     </w:p>
     <w:p>
       <w:pPr>
         <w:tabs>
-          <w:tab w:val="right" w:leader="dot" w:pos="6300"/>
-          <w:tab w:val="right" w:pos="7020"/>
           <w:tab w:val="right" w:leader="dot" w:pos="10440"/>
         </w:tabs>
         <w:spacing w:before="60" w:line="276" w:lineRule="auto"/>
@@ -436,38 +153,14 @@
         <w:rPr>
           <w:rFonts w:ascii="Times New Roman" w:hAnsi="Times New Roman"/>
         </w:rPr>
-        <w:t xml:space="preserve">1. </w:t>
-      </w:r>
-      <w:proofErr w:type="spellStart"/>
-      <w:r>
-        <w:rPr>
-          <w:rFonts w:ascii="Times New Roman" w:hAnsi="Times New Roman"/>
-        </w:rPr>
-        <w:t>Ông</w:t>
-      </w:r>
-      <w:proofErr w:type="spellEnd"/>
-      <w:r>
-        <w:rPr>
-          <w:rFonts w:ascii="Times New Roman" w:hAnsi="Times New Roman"/>
-        </w:rPr>
-        <w:t xml:space="preserve">/ </w:t>
-      </w:r>
-      <w:proofErr w:type="spellStart"/>
-      <w:proofErr w:type="gramStart"/>
-      <w:r>
-        <w:rPr>
-          <w:rFonts w:ascii="Times New Roman" w:hAnsi="Times New Roman"/>
-        </w:rPr>
-        <w:t>Bà</w:t>
-      </w:r>
-      <w:proofErr w:type="spellEnd"/>
-      <w:r>
-        <w:rPr>
-          <w:rFonts w:ascii="Times New Roman" w:hAnsi="Times New Roman"/>
-        </w:rPr>
-        <w:t>:</w:t>
-      </w:r>
-      <w:proofErr w:type="gramEnd"/>
+        <w:t>1. Ông/ Bà:</w:t>
+      </w:r>
+      <w:r>
+        <w:rPr>
+          <w:rFonts w:ascii="Times New Roman" w:hAnsi="Times New Roman"/>
+        </w:rPr>
+        <w:t xml:space="preserve"> </w:t>
+      </w:r>
       <w:r>
         <w:rPr>
           <w:rFonts w:ascii="Times New Roman" w:hAnsi="Times New Roman"/>
@@ -478,42 +171,13 @@
         <w:rPr>
           <w:rFonts w:ascii="Times New Roman" w:hAnsi="Times New Roman"/>
         </w:rPr>
-        <w:tab/>
-      </w:r>
-      <w:r>
-        <w:rPr>
-          <w:rFonts w:ascii="Times New Roman" w:hAnsi="Times New Roman"/>
-        </w:rPr>
-        <w:tab/>
-        <w:t xml:space="preserve">   </w:t>
-      </w:r>
-      <w:proofErr w:type="spellStart"/>
-      <w:r>
-        <w:rPr>
-          <w:rFonts w:ascii="Times New Roman" w:hAnsi="Times New Roman"/>
-        </w:rPr>
-        <w:t>Chức</w:t>
-      </w:r>
-      <w:proofErr w:type="spellEnd"/>
-      <w:r>
-        <w:rPr>
-          <w:rFonts w:ascii="Times New Roman" w:hAnsi="Times New Roman"/>
-        </w:rPr>
-        <w:t xml:space="preserve"> </w:t>
-      </w:r>
-      <w:proofErr w:type="spellStart"/>
-      <w:r>
-        <w:rPr>
-          <w:rFonts w:ascii="Times New Roman" w:hAnsi="Times New Roman"/>
-        </w:rPr>
-        <w:t>vụ</w:t>
-      </w:r>
-      <w:proofErr w:type="spellEnd"/>
-      <w:r>
-        <w:rPr>
-          <w:rFonts w:ascii="Times New Roman" w:hAnsi="Times New Roman"/>
-        </w:rPr>
-        <w:t xml:space="preserve">: </w:t>
+        <w:t xml:space="preserve">                                                                       </w:t>
+      </w:r>
+      <w:r>
+        <w:rPr>
+          <w:rFonts w:ascii="Times New Roman" w:hAnsi="Times New Roman"/>
+        </w:rPr>
+        <w:t xml:space="preserve">Chức vụ: </w:t>
       </w:r>
     </w:p>
     <w:p>
@@ -529,89 +193,11 @@
           <w:rFonts w:ascii="Times New Roman" w:hAnsi="Times New Roman"/>
         </w:rPr>
       </w:pPr>
-      <w:proofErr w:type="spellStart"/>
-      <w:r>
-        <w:rPr>
-          <w:rFonts w:ascii="Times New Roman" w:hAnsi="Times New Roman"/>
-        </w:rPr>
-        <w:t>Đã</w:t>
-      </w:r>
-      <w:proofErr w:type="spellEnd"/>
-      <w:r>
-        <w:rPr>
-          <w:rFonts w:ascii="Times New Roman" w:hAnsi="Times New Roman"/>
-        </w:rPr>
-        <w:t xml:space="preserve"> </w:t>
-      </w:r>
-      <w:proofErr w:type="spellStart"/>
-      <w:r>
-        <w:rPr>
-          <w:rFonts w:ascii="Times New Roman" w:hAnsi="Times New Roman"/>
-        </w:rPr>
-        <w:t>cùng</w:t>
-      </w:r>
-      <w:proofErr w:type="spellEnd"/>
-      <w:r>
-        <w:rPr>
-          <w:rFonts w:ascii="Times New Roman" w:hAnsi="Times New Roman"/>
-        </w:rPr>
-        <w:t xml:space="preserve"> </w:t>
-      </w:r>
-      <w:proofErr w:type="spellStart"/>
-      <w:r>
-        <w:rPr>
-          <w:rFonts w:ascii="Times New Roman" w:hAnsi="Times New Roman"/>
-        </w:rPr>
-        <w:t>tiến</w:t>
-      </w:r>
-      <w:proofErr w:type="spellEnd"/>
-      <w:r>
-        <w:rPr>
-          <w:rFonts w:ascii="Times New Roman" w:hAnsi="Times New Roman"/>
-        </w:rPr>
-        <w:t xml:space="preserve"> </w:t>
-      </w:r>
-      <w:proofErr w:type="spellStart"/>
-      <w:r>
-        <w:rPr>
-          <w:rFonts w:ascii="Times New Roman" w:hAnsi="Times New Roman"/>
-        </w:rPr>
-        <w:t>hành</w:t>
-      </w:r>
-      <w:proofErr w:type="spellEnd"/>
-      <w:r>
-        <w:rPr>
-          <w:rFonts w:ascii="Times New Roman" w:hAnsi="Times New Roman"/>
-        </w:rPr>
-        <w:t xml:space="preserve"> </w:t>
-      </w:r>
-      <w:proofErr w:type="spellStart"/>
-      <w:r>
-        <w:rPr>
-          <w:rFonts w:ascii="Times New Roman" w:hAnsi="Times New Roman"/>
-        </w:rPr>
-        <w:t>bàn</w:t>
-      </w:r>
-      <w:proofErr w:type="spellEnd"/>
-      <w:r>
-        <w:rPr>
-          <w:rFonts w:ascii="Times New Roman" w:hAnsi="Times New Roman"/>
-        </w:rPr>
-        <w:t xml:space="preserve"> </w:t>
-      </w:r>
-      <w:proofErr w:type="spellStart"/>
-      <w:r>
-        <w:rPr>
-          <w:rFonts w:ascii="Times New Roman" w:hAnsi="Times New Roman"/>
-        </w:rPr>
-        <w:t>giao</w:t>
-      </w:r>
-      <w:proofErr w:type="spellEnd"/>
-      <w:r>
-        <w:rPr>
-          <w:rFonts w:ascii="Times New Roman" w:hAnsi="Times New Roman"/>
-        </w:rPr>
-        <w:t xml:space="preserve">:  </w:t>
+      <w:r>
+        <w:rPr>
+          <w:rFonts w:ascii="Times New Roman" w:hAnsi="Times New Roman"/>
+        </w:rPr>
+        <w:t xml:space="preserve">Đã cùng tiến hành bàn giao:  </w:t>
       </w:r>
     </w:p>
     <w:tbl>
@@ -678,42 +264,12 @@
                 <w:rFonts w:ascii="Times New Roman" w:hAnsi="Times New Roman"/>
               </w:rPr>
             </w:pPr>
-            <w:proofErr w:type="spellStart"/>
             <w:r>
               <w:rPr>
                 <w:rFonts w:ascii="Times New Roman" w:hAnsi="Times New Roman"/>
               </w:rPr>
-              <w:t>Tên</w:t>
+              <w:t>Tên thiết bị</w:t>
             </w:r>
-            <w:proofErr w:type="spellEnd"/>
-            <w:r>
-              <w:rPr>
-                <w:rFonts w:ascii="Times New Roman" w:hAnsi="Times New Roman"/>
-              </w:rPr>
-              <w:t xml:space="preserve"> </w:t>
-            </w:r>
-            <w:proofErr w:type="spellStart"/>
-            <w:r>
-              <w:rPr>
-                <w:rFonts w:ascii="Times New Roman" w:hAnsi="Times New Roman"/>
-              </w:rPr>
-              <w:t>thiết</w:t>
-            </w:r>
-            <w:proofErr w:type="spellEnd"/>
-            <w:r>
-              <w:rPr>
-                <w:rFonts w:ascii="Times New Roman" w:hAnsi="Times New Roman"/>
-              </w:rPr>
-              <w:t xml:space="preserve"> </w:t>
-            </w:r>
-            <w:proofErr w:type="spellStart"/>
-            <w:r>
-              <w:rPr>
-                <w:rFonts w:ascii="Times New Roman" w:hAnsi="Times New Roman"/>
-              </w:rPr>
-              <w:t>bị</w:t>
-            </w:r>
-            <w:proofErr w:type="spellEnd"/>
           </w:p>
         </w:tc>
         <w:tc>
@@ -731,28 +287,12 @@
                 <w:rFonts w:ascii="Times New Roman" w:hAnsi="Times New Roman"/>
               </w:rPr>
             </w:pPr>
-            <w:proofErr w:type="spellStart"/>
             <w:r>
               <w:rPr>
                 <w:rFonts w:ascii="Times New Roman" w:hAnsi="Times New Roman"/>
               </w:rPr>
-              <w:t>Số</w:t>
+              <w:t>Số lượng</w:t>
             </w:r>
-            <w:proofErr w:type="spellEnd"/>
-            <w:r>
-              <w:rPr>
-                <w:rFonts w:ascii="Times New Roman" w:hAnsi="Times New Roman"/>
-              </w:rPr>
-              <w:t xml:space="preserve"> </w:t>
-            </w:r>
-            <w:proofErr w:type="spellStart"/>
-            <w:r>
-              <w:rPr>
-                <w:rFonts w:ascii="Times New Roman" w:hAnsi="Times New Roman"/>
-              </w:rPr>
-              <w:t>lượng</w:t>
-            </w:r>
-            <w:proofErr w:type="spellEnd"/>
           </w:p>
         </w:tc>
         <w:tc>
@@ -774,30 +314,8 @@
               <w:rPr>
                 <w:rFonts w:ascii="Times New Roman" w:hAnsi="Times New Roman"/>
               </w:rPr>
-              <w:t>Model/</w:t>
+              <w:t>Model/số seri</w:t>
             </w:r>
-            <w:proofErr w:type="spellStart"/>
-            <w:r>
-              <w:rPr>
-                <w:rFonts w:ascii="Times New Roman" w:hAnsi="Times New Roman"/>
-              </w:rPr>
-              <w:t>số</w:t>
-            </w:r>
-            <w:proofErr w:type="spellEnd"/>
-            <w:r>
-              <w:rPr>
-                <w:rFonts w:ascii="Times New Roman" w:hAnsi="Times New Roman"/>
-              </w:rPr>
-              <w:t xml:space="preserve"> </w:t>
-            </w:r>
-            <w:proofErr w:type="spellStart"/>
-            <w:r>
-              <w:rPr>
-                <w:rFonts w:ascii="Times New Roman" w:hAnsi="Times New Roman"/>
-              </w:rPr>
-              <w:t>seri</w:t>
-            </w:r>
-            <w:proofErr w:type="spellEnd"/>
           </w:p>
         </w:tc>
         <w:tc>
@@ -815,42 +333,12 @@
                 <w:rFonts w:ascii="Times New Roman" w:hAnsi="Times New Roman"/>
               </w:rPr>
             </w:pPr>
-            <w:proofErr w:type="spellStart"/>
             <w:r>
               <w:rPr>
                 <w:rFonts w:ascii="Times New Roman" w:hAnsi="Times New Roman"/>
               </w:rPr>
-              <w:t>Nước</w:t>
+              <w:t>Nước sản xuất</w:t>
             </w:r>
-            <w:proofErr w:type="spellEnd"/>
-            <w:r>
-              <w:rPr>
-                <w:rFonts w:ascii="Times New Roman" w:hAnsi="Times New Roman"/>
-              </w:rPr>
-              <w:t xml:space="preserve"> </w:t>
-            </w:r>
-            <w:proofErr w:type="spellStart"/>
-            <w:r>
-              <w:rPr>
-                <w:rFonts w:ascii="Times New Roman" w:hAnsi="Times New Roman"/>
-              </w:rPr>
-              <w:t>sản</w:t>
-            </w:r>
-            <w:proofErr w:type="spellEnd"/>
-            <w:r>
-              <w:rPr>
-                <w:rFonts w:ascii="Times New Roman" w:hAnsi="Times New Roman"/>
-              </w:rPr>
-              <w:t xml:space="preserve"> </w:t>
-            </w:r>
-            <w:proofErr w:type="spellStart"/>
-            <w:r>
-              <w:rPr>
-                <w:rFonts w:ascii="Times New Roman" w:hAnsi="Times New Roman"/>
-              </w:rPr>
-              <w:t>xuất</w:t>
-            </w:r>
-            <w:proofErr w:type="spellEnd"/>
           </w:p>
         </w:tc>
         <w:tc>
@@ -868,28 +356,12 @@
                 <w:rFonts w:ascii="Times New Roman" w:hAnsi="Times New Roman"/>
               </w:rPr>
             </w:pPr>
-            <w:proofErr w:type="spellStart"/>
             <w:r>
               <w:rPr>
                 <w:rFonts w:ascii="Times New Roman" w:hAnsi="Times New Roman"/>
               </w:rPr>
-              <w:t>Ghi</w:t>
+              <w:t>Ghi chú</w:t>
             </w:r>
-            <w:proofErr w:type="spellEnd"/>
-            <w:r>
-              <w:rPr>
-                <w:rFonts w:ascii="Times New Roman" w:hAnsi="Times New Roman"/>
-              </w:rPr>
-              <w:t xml:space="preserve"> </w:t>
-            </w:r>
-            <w:proofErr w:type="spellStart"/>
-            <w:r>
-              <w:rPr>
-                <w:rFonts w:ascii="Times New Roman" w:hAnsi="Times New Roman"/>
-              </w:rPr>
-              <w:t>chú</w:t>
-            </w:r>
-            <w:proofErr w:type="spellEnd"/>
           </w:p>
         </w:tc>
       </w:tr>
@@ -935,19 +407,11 @@
                 <w:rFonts w:ascii="Times New Roman" w:hAnsi="Times New Roman"/>
               </w:rPr>
             </w:pPr>
-            <w:proofErr w:type="spellStart"/>
             <w:r>
               <w:rPr>
                 <w:rFonts w:ascii="Times New Roman" w:hAnsi="Times New Roman"/>
               </w:rPr>
-              <w:t>Signpad</w:t>
-            </w:r>
-            <w:proofErr w:type="spellEnd"/>
-            <w:r>
-              <w:rPr>
-                <w:rFonts w:ascii="Times New Roman" w:hAnsi="Times New Roman"/>
-              </w:rPr>
-              <w:t xml:space="preserve"> EVOLIS</w:t>
+              <w:t>Signpad EVOLIS</w:t>
             </w:r>
           </w:p>
         </w:tc>
@@ -1070,469 +534,11 @@
           <w:rFonts w:ascii="Times New Roman" w:hAnsi="Times New Roman"/>
         </w:rPr>
       </w:pPr>
-      <w:proofErr w:type="spellStart"/>
-      <w:r>
-        <w:rPr>
-          <w:rFonts w:ascii="Times New Roman" w:hAnsi="Times New Roman"/>
-        </w:rPr>
-        <w:t>Bên</w:t>
-      </w:r>
-      <w:proofErr w:type="spellEnd"/>
-      <w:r>
-        <w:rPr>
-          <w:rFonts w:ascii="Times New Roman" w:hAnsi="Times New Roman"/>
-        </w:rPr>
-        <w:t xml:space="preserve"> </w:t>
-      </w:r>
-      <w:proofErr w:type="spellStart"/>
-      <w:r>
-        <w:rPr>
-          <w:rFonts w:ascii="Times New Roman" w:hAnsi="Times New Roman"/>
-        </w:rPr>
-        <w:t>nhận</w:t>
-      </w:r>
-      <w:proofErr w:type="spellEnd"/>
-      <w:r>
-        <w:rPr>
-          <w:rFonts w:ascii="Times New Roman" w:hAnsi="Times New Roman"/>
-        </w:rPr>
-        <w:t xml:space="preserve"> </w:t>
-      </w:r>
-      <w:proofErr w:type="spellStart"/>
-      <w:r>
-        <w:rPr>
-          <w:rFonts w:ascii="Times New Roman" w:hAnsi="Times New Roman"/>
-        </w:rPr>
-        <w:t>có</w:t>
-      </w:r>
-      <w:proofErr w:type="spellEnd"/>
-      <w:r>
-        <w:rPr>
-          <w:rFonts w:ascii="Times New Roman" w:hAnsi="Times New Roman"/>
-        </w:rPr>
-        <w:t xml:space="preserve"> </w:t>
-      </w:r>
-      <w:proofErr w:type="spellStart"/>
-      <w:r>
-        <w:rPr>
-          <w:rFonts w:ascii="Times New Roman" w:hAnsi="Times New Roman"/>
-        </w:rPr>
-        <w:t>trách</w:t>
-      </w:r>
-      <w:proofErr w:type="spellEnd"/>
-      <w:r>
-        <w:rPr>
-          <w:rFonts w:ascii="Times New Roman" w:hAnsi="Times New Roman"/>
-        </w:rPr>
-        <w:t xml:space="preserve"> </w:t>
-      </w:r>
-      <w:proofErr w:type="spellStart"/>
-      <w:r>
-        <w:rPr>
-          <w:rFonts w:ascii="Times New Roman" w:hAnsi="Times New Roman"/>
-        </w:rPr>
-        <w:t>nhiệm</w:t>
-      </w:r>
-      <w:proofErr w:type="spellEnd"/>
-      <w:r>
-        <w:rPr>
-          <w:rFonts w:ascii="Times New Roman" w:hAnsi="Times New Roman"/>
-        </w:rPr>
-        <w:t xml:space="preserve"> </w:t>
-      </w:r>
-      <w:proofErr w:type="spellStart"/>
-      <w:r>
-        <w:rPr>
-          <w:rFonts w:ascii="Times New Roman" w:hAnsi="Times New Roman"/>
-        </w:rPr>
-        <w:t>sử</w:t>
-      </w:r>
-      <w:proofErr w:type="spellEnd"/>
-      <w:r>
-        <w:rPr>
-          <w:rFonts w:ascii="Times New Roman" w:hAnsi="Times New Roman"/>
-        </w:rPr>
-        <w:t xml:space="preserve"> </w:t>
-      </w:r>
-      <w:proofErr w:type="spellStart"/>
-      <w:r>
-        <w:rPr>
-          <w:rFonts w:ascii="Times New Roman" w:hAnsi="Times New Roman"/>
-        </w:rPr>
-        <w:t>dụng</w:t>
-      </w:r>
-      <w:proofErr w:type="spellEnd"/>
-      <w:r>
-        <w:rPr>
-          <w:rFonts w:ascii="Times New Roman" w:hAnsi="Times New Roman"/>
-        </w:rPr>
-        <w:t xml:space="preserve">, </w:t>
-      </w:r>
-      <w:proofErr w:type="spellStart"/>
-      <w:r>
-        <w:rPr>
-          <w:rFonts w:ascii="Times New Roman" w:hAnsi="Times New Roman"/>
-        </w:rPr>
-        <w:t>bảo</w:t>
-      </w:r>
-      <w:proofErr w:type="spellEnd"/>
-      <w:r>
-        <w:rPr>
-          <w:rFonts w:ascii="Times New Roman" w:hAnsi="Times New Roman"/>
-        </w:rPr>
-        <w:t xml:space="preserve"> </w:t>
-      </w:r>
-      <w:proofErr w:type="spellStart"/>
-      <w:r>
-        <w:rPr>
-          <w:rFonts w:ascii="Times New Roman" w:hAnsi="Times New Roman"/>
-        </w:rPr>
-        <w:t>quản</w:t>
-      </w:r>
-      <w:proofErr w:type="spellEnd"/>
-      <w:r>
-        <w:rPr>
-          <w:rFonts w:ascii="Times New Roman" w:hAnsi="Times New Roman"/>
-        </w:rPr>
-        <w:t xml:space="preserve"> </w:t>
-      </w:r>
-      <w:proofErr w:type="spellStart"/>
-      <w:r>
-        <w:rPr>
-          <w:rFonts w:ascii="Times New Roman" w:hAnsi="Times New Roman"/>
-        </w:rPr>
-        <w:t>đúng</w:t>
-      </w:r>
-      <w:proofErr w:type="spellEnd"/>
-      <w:r>
-        <w:rPr>
-          <w:rFonts w:ascii="Times New Roman" w:hAnsi="Times New Roman"/>
-        </w:rPr>
-        <w:t xml:space="preserve"> </w:t>
-      </w:r>
-      <w:proofErr w:type="spellStart"/>
-      <w:proofErr w:type="gramStart"/>
-      <w:r>
-        <w:rPr>
-          <w:rFonts w:ascii="Times New Roman" w:hAnsi="Times New Roman"/>
-        </w:rPr>
-        <w:t>theo</w:t>
-      </w:r>
-      <w:proofErr w:type="spellEnd"/>
-      <w:proofErr w:type="gramEnd"/>
-      <w:r>
-        <w:rPr>
-          <w:rFonts w:ascii="Times New Roman" w:hAnsi="Times New Roman"/>
-        </w:rPr>
-        <w:t xml:space="preserve"> </w:t>
-      </w:r>
-      <w:proofErr w:type="spellStart"/>
-      <w:r>
-        <w:rPr>
-          <w:rFonts w:ascii="Times New Roman" w:hAnsi="Times New Roman"/>
-        </w:rPr>
-        <w:t>quy</w:t>
-      </w:r>
-      <w:proofErr w:type="spellEnd"/>
-      <w:r>
-        <w:rPr>
-          <w:rFonts w:ascii="Times New Roman" w:hAnsi="Times New Roman"/>
-        </w:rPr>
-        <w:t xml:space="preserve"> </w:t>
-      </w:r>
-      <w:proofErr w:type="spellStart"/>
-      <w:r>
-        <w:rPr>
-          <w:rFonts w:ascii="Times New Roman" w:hAnsi="Times New Roman"/>
-        </w:rPr>
-        <w:t>định</w:t>
-      </w:r>
-      <w:proofErr w:type="spellEnd"/>
-      <w:r>
-        <w:rPr>
-          <w:rFonts w:ascii="Times New Roman" w:hAnsi="Times New Roman"/>
-        </w:rPr>
-        <w:t xml:space="preserve"> </w:t>
-      </w:r>
-      <w:proofErr w:type="spellStart"/>
-      <w:r>
-        <w:rPr>
-          <w:rFonts w:ascii="Times New Roman" w:hAnsi="Times New Roman"/>
-        </w:rPr>
-        <w:t>của</w:t>
-      </w:r>
-      <w:proofErr w:type="spellEnd"/>
-      <w:r>
-        <w:rPr>
-          <w:rFonts w:ascii="Times New Roman" w:hAnsi="Times New Roman"/>
-        </w:rPr>
-        <w:t xml:space="preserve"> </w:t>
-      </w:r>
-      <w:proofErr w:type="spellStart"/>
-      <w:r>
-        <w:rPr>
-          <w:rFonts w:ascii="Times New Roman" w:hAnsi="Times New Roman"/>
-        </w:rPr>
-        <w:t>nhà</w:t>
-      </w:r>
-      <w:proofErr w:type="spellEnd"/>
-      <w:r>
-        <w:rPr>
-          <w:rFonts w:ascii="Times New Roman" w:hAnsi="Times New Roman"/>
-        </w:rPr>
-        <w:t xml:space="preserve"> </w:t>
-      </w:r>
-      <w:proofErr w:type="spellStart"/>
-      <w:r>
-        <w:rPr>
-          <w:rFonts w:ascii="Times New Roman" w:hAnsi="Times New Roman"/>
-        </w:rPr>
-        <w:t>sản</w:t>
-      </w:r>
-      <w:proofErr w:type="spellEnd"/>
-      <w:r>
-        <w:rPr>
-          <w:rFonts w:ascii="Times New Roman" w:hAnsi="Times New Roman"/>
-        </w:rPr>
-        <w:t xml:space="preserve"> </w:t>
-      </w:r>
-      <w:proofErr w:type="spellStart"/>
-      <w:r>
-        <w:rPr>
-          <w:rFonts w:ascii="Times New Roman" w:hAnsi="Times New Roman"/>
-        </w:rPr>
-        <w:t>xuất</w:t>
-      </w:r>
-      <w:proofErr w:type="spellEnd"/>
-      <w:r>
-        <w:rPr>
-          <w:rFonts w:ascii="Times New Roman" w:hAnsi="Times New Roman"/>
-        </w:rPr>
-        <w:t xml:space="preserve">. </w:t>
-      </w:r>
-      <w:proofErr w:type="spellStart"/>
-      <w:r>
-        <w:rPr>
-          <w:rFonts w:ascii="Times New Roman" w:hAnsi="Times New Roman"/>
-        </w:rPr>
-        <w:t>Biên</w:t>
-      </w:r>
-      <w:proofErr w:type="spellEnd"/>
-      <w:r>
-        <w:rPr>
-          <w:rFonts w:ascii="Times New Roman" w:hAnsi="Times New Roman"/>
-        </w:rPr>
-        <w:t xml:space="preserve"> </w:t>
-      </w:r>
-      <w:proofErr w:type="spellStart"/>
-      <w:r>
-        <w:rPr>
-          <w:rFonts w:ascii="Times New Roman" w:hAnsi="Times New Roman"/>
-        </w:rPr>
-        <w:t>bản</w:t>
-      </w:r>
-      <w:proofErr w:type="spellEnd"/>
-      <w:r>
-        <w:rPr>
-          <w:rFonts w:ascii="Times New Roman" w:hAnsi="Times New Roman"/>
-        </w:rPr>
-        <w:t xml:space="preserve"> </w:t>
-      </w:r>
-      <w:proofErr w:type="spellStart"/>
-      <w:r>
-        <w:rPr>
-          <w:rFonts w:ascii="Times New Roman" w:hAnsi="Times New Roman"/>
-        </w:rPr>
-        <w:t>bàn</w:t>
-      </w:r>
-      <w:proofErr w:type="spellEnd"/>
-      <w:r>
-        <w:rPr>
-          <w:rFonts w:ascii="Times New Roman" w:hAnsi="Times New Roman"/>
-        </w:rPr>
-        <w:t xml:space="preserve"> </w:t>
-      </w:r>
-      <w:proofErr w:type="spellStart"/>
-      <w:r>
-        <w:rPr>
-          <w:rFonts w:ascii="Times New Roman" w:hAnsi="Times New Roman"/>
-        </w:rPr>
-        <w:t>giao</w:t>
-      </w:r>
-      <w:proofErr w:type="spellEnd"/>
-      <w:r>
-        <w:rPr>
-          <w:rFonts w:ascii="Times New Roman" w:hAnsi="Times New Roman"/>
-        </w:rPr>
-        <w:t xml:space="preserve"> </w:t>
-      </w:r>
-      <w:proofErr w:type="spellStart"/>
-      <w:r>
-        <w:rPr>
-          <w:rFonts w:ascii="Times New Roman" w:hAnsi="Times New Roman"/>
-        </w:rPr>
-        <w:t>được</w:t>
-      </w:r>
-      <w:proofErr w:type="spellEnd"/>
-      <w:r>
-        <w:rPr>
-          <w:rFonts w:ascii="Times New Roman" w:hAnsi="Times New Roman"/>
-        </w:rPr>
-        <w:t xml:space="preserve"> </w:t>
-      </w:r>
-      <w:proofErr w:type="spellStart"/>
-      <w:r>
-        <w:rPr>
-          <w:rFonts w:ascii="Times New Roman" w:hAnsi="Times New Roman"/>
-        </w:rPr>
-        <w:t>mọi</w:t>
-      </w:r>
-      <w:proofErr w:type="spellEnd"/>
-      <w:r>
-        <w:rPr>
-          <w:rFonts w:ascii="Times New Roman" w:hAnsi="Times New Roman"/>
-        </w:rPr>
-        <w:t xml:space="preserve"> </w:t>
-      </w:r>
-      <w:proofErr w:type="spellStart"/>
-      <w:r>
-        <w:rPr>
-          <w:rFonts w:ascii="Times New Roman" w:hAnsi="Times New Roman"/>
-        </w:rPr>
-        <w:t>người</w:t>
-      </w:r>
-      <w:proofErr w:type="spellEnd"/>
-      <w:r>
-        <w:rPr>
-          <w:rFonts w:ascii="Times New Roman" w:hAnsi="Times New Roman"/>
-        </w:rPr>
-        <w:t xml:space="preserve"> </w:t>
-      </w:r>
-      <w:proofErr w:type="spellStart"/>
-      <w:r>
-        <w:rPr>
-          <w:rFonts w:ascii="Times New Roman" w:hAnsi="Times New Roman"/>
-        </w:rPr>
-        <w:t>cùng</w:t>
-      </w:r>
-      <w:proofErr w:type="spellEnd"/>
-      <w:r>
-        <w:rPr>
-          <w:rFonts w:ascii="Times New Roman" w:hAnsi="Times New Roman"/>
-        </w:rPr>
-        <w:t xml:space="preserve"> </w:t>
-      </w:r>
-      <w:proofErr w:type="spellStart"/>
-      <w:r>
-        <w:rPr>
-          <w:rFonts w:ascii="Times New Roman" w:hAnsi="Times New Roman"/>
-        </w:rPr>
-        <w:t>đọc</w:t>
-      </w:r>
-      <w:proofErr w:type="spellEnd"/>
-      <w:r>
-        <w:rPr>
-          <w:rFonts w:ascii="Times New Roman" w:hAnsi="Times New Roman"/>
-        </w:rPr>
-        <w:t xml:space="preserve"> </w:t>
-      </w:r>
-      <w:proofErr w:type="spellStart"/>
-      <w:r>
-        <w:rPr>
-          <w:rFonts w:ascii="Times New Roman" w:hAnsi="Times New Roman"/>
-        </w:rPr>
-        <w:t>và</w:t>
-      </w:r>
-      <w:proofErr w:type="spellEnd"/>
-      <w:r>
-        <w:rPr>
-          <w:rFonts w:ascii="Times New Roman" w:hAnsi="Times New Roman"/>
-        </w:rPr>
-        <w:t xml:space="preserve"> </w:t>
-      </w:r>
-      <w:proofErr w:type="spellStart"/>
-      <w:r>
-        <w:rPr>
-          <w:rFonts w:ascii="Times New Roman" w:hAnsi="Times New Roman"/>
-        </w:rPr>
-        <w:t>đồng</w:t>
-      </w:r>
-      <w:proofErr w:type="spellEnd"/>
-      <w:r>
-        <w:rPr>
-          <w:rFonts w:ascii="Times New Roman" w:hAnsi="Times New Roman"/>
-        </w:rPr>
-        <w:t xml:space="preserve"> ý </w:t>
-      </w:r>
-      <w:proofErr w:type="spellStart"/>
-      <w:r>
-        <w:rPr>
-          <w:rFonts w:ascii="Times New Roman" w:hAnsi="Times New Roman"/>
-        </w:rPr>
-        <w:t>với</w:t>
-      </w:r>
-      <w:proofErr w:type="spellEnd"/>
-      <w:r>
-        <w:rPr>
-          <w:rFonts w:ascii="Times New Roman" w:hAnsi="Times New Roman"/>
-        </w:rPr>
-        <w:t xml:space="preserve"> </w:t>
-      </w:r>
-      <w:proofErr w:type="spellStart"/>
-      <w:r>
-        <w:rPr>
-          <w:rFonts w:ascii="Times New Roman" w:hAnsi="Times New Roman"/>
-        </w:rPr>
-        <w:t>các</w:t>
-      </w:r>
-      <w:proofErr w:type="spellEnd"/>
-      <w:r>
-        <w:rPr>
-          <w:rFonts w:ascii="Times New Roman" w:hAnsi="Times New Roman"/>
-        </w:rPr>
-        <w:t xml:space="preserve"> </w:t>
-      </w:r>
-      <w:proofErr w:type="spellStart"/>
-      <w:r>
-        <w:rPr>
-          <w:rFonts w:ascii="Times New Roman" w:hAnsi="Times New Roman"/>
-        </w:rPr>
-        <w:t>nội</w:t>
-      </w:r>
-      <w:proofErr w:type="spellEnd"/>
-      <w:r>
-        <w:rPr>
-          <w:rFonts w:ascii="Times New Roman" w:hAnsi="Times New Roman"/>
-        </w:rPr>
-        <w:t xml:space="preserve"> dung </w:t>
-      </w:r>
-      <w:proofErr w:type="spellStart"/>
-      <w:r>
-        <w:rPr>
-          <w:rFonts w:ascii="Times New Roman" w:hAnsi="Times New Roman"/>
-        </w:rPr>
-        <w:t>nói</w:t>
-      </w:r>
-      <w:proofErr w:type="spellEnd"/>
-      <w:r>
-        <w:rPr>
-          <w:rFonts w:ascii="Times New Roman" w:hAnsi="Times New Roman"/>
-        </w:rPr>
-        <w:t xml:space="preserve"> </w:t>
-      </w:r>
-      <w:proofErr w:type="spellStart"/>
-      <w:r>
-        <w:rPr>
-          <w:rFonts w:ascii="Times New Roman" w:hAnsi="Times New Roman"/>
-        </w:rPr>
-        <w:t>trên</w:t>
-      </w:r>
-      <w:proofErr w:type="spellEnd"/>
-      <w:r>
-        <w:rPr>
-          <w:rFonts w:ascii="Times New Roman" w:hAnsi="Times New Roman"/>
-        </w:rPr>
-        <w:t xml:space="preserve">. </w:t>
+      <w:r>
+        <w:rPr>
+          <w:rFonts w:ascii="Times New Roman" w:hAnsi="Times New Roman"/>
+        </w:rPr>
+        <w:t xml:space="preserve">Bên nhận có trách nhiệm sử dụng, bảo quản đúng theo quy định của nhà sản xuất. Biên bản bàn giao được mọi người cùng đọc và đồng ý với các nội dung nói trên. </w:t>
       </w:r>
     </w:p>
     <w:p>
@@ -1568,8 +574,46 @@
           <w:rFonts w:ascii="Times New Roman" w:hAnsi="Times New Roman"/>
         </w:rPr>
       </w:pPr>
-      <w:bookmarkStart w:id="1" w:name="_GoBack"/>
-      <w:bookmarkEnd w:id="1"/>
+    </w:p>
+    <w:p>
+      <w:pPr>
+        <w:spacing w:before="120"/>
+        <w:jc w:val="both"/>
+        <w:rPr>
+          <w:rFonts w:ascii="Times New Roman" w:hAnsi="Times New Roman"/>
+        </w:rPr>
+      </w:pPr>
+      <w:r>
+        <w:rPr>
+          <w:rFonts w:ascii="Times New Roman" w:hAnsi="Times New Roman"/>
+        </w:rPr>
+        <w:t xml:space="preserve">                       </w:t>
+      </w:r>
+      <w:r>
+        <w:rPr>
+          <w:rFonts w:ascii="Times New Roman" w:hAnsi="Times New Roman"/>
+        </w:rPr>
+        <w:t>BÊN NHẬN</w:t>
+      </w:r>
+      <w:r>
+        <w:rPr>
+          <w:rFonts w:ascii="Times New Roman" w:hAnsi="Times New Roman"/>
+        </w:rPr>
+        <w:tab/>
+        <w:t xml:space="preserve">                                                                                   </w:t>
+      </w:r>
+      <w:r>
+        <w:rPr>
+          <w:rFonts w:ascii="Times New Roman" w:hAnsi="Times New Roman"/>
+        </w:rPr>
+        <w:t>BÊN GIAO</w:t>
+      </w:r>
+      <w:r>
+        <w:rPr>
+          <w:rFonts w:ascii="Times New Roman" w:hAnsi="Times New Roman"/>
+        </w:rPr>
+        <w:tab/>
+      </w:r>
     </w:p>
     <w:p>
       <w:pPr>
@@ -1584,33 +628,6 @@
           <w:rFonts w:ascii="Times New Roman" w:hAnsi="Times New Roman"/>
         </w:rPr>
       </w:pPr>
-      <w:r>
-        <w:rPr>
-          <w:rFonts w:ascii="Times New Roman" w:hAnsi="Times New Roman"/>
-        </w:rPr>
-        <w:tab/>
-        <w:t>BÊN NHẬN</w:t>
-      </w:r>
-      <w:r>
-        <w:rPr>
-          <w:rFonts w:ascii="Times New Roman" w:hAnsi="Times New Roman"/>
-        </w:rPr>
-        <w:tab/>
-        <w:t xml:space="preserve"> </w:t>
-      </w:r>
-      <w:r>
-        <w:rPr>
-          <w:rFonts w:ascii="Times New Roman" w:hAnsi="Times New Roman"/>
-        </w:rPr>
-        <w:tab/>
-        <w:t>BÊN GIAO</w:t>
-      </w:r>
-      <w:r>
-        <w:rPr>
-          <w:rFonts w:ascii="Times New Roman" w:hAnsi="Times New Roman"/>
-        </w:rPr>
-        <w:tab/>
-      </w:r>
     </w:p>
     <w:p>
       <w:pPr>
@@ -1628,11 +645,6 @@
     </w:p>
     <w:p>
       <w:pPr>
-        <w:tabs>
-          <w:tab w:val="center" w:pos="1980"/>
-          <w:tab w:val="center" w:pos="5220"/>
-          <w:tab w:val="center" w:pos="8460"/>
-        </w:tabs>
         <w:spacing w:before="120"/>
         <w:jc w:val="both"/>
         <w:rPr>
@@ -1642,11 +654,6 @@
     </w:p>
     <w:p>
       <w:pPr>
-        <w:tabs>
-          <w:tab w:val="center" w:pos="1980"/>
-          <w:tab w:val="center" w:pos="5220"/>
-          <w:tab w:val="center" w:pos="8460"/>
-        </w:tabs>
         <w:spacing w:before="120"/>
         <w:jc w:val="both"/>
         <w:rPr>
@@ -1656,11 +663,6 @@
     </w:p>
     <w:p>
       <w:pPr>
-        <w:tabs>
-          <w:tab w:val="center" w:pos="1980"/>
-          <w:tab w:val="center" w:pos="5220"/>
-          <w:tab w:val="center" w:pos="8460"/>
-        </w:tabs>
         <w:spacing w:before="120"/>
         <w:jc w:val="both"/>
         <w:rPr>
@@ -1671,19 +673,13 @@
         <w:rPr>
           <w:rFonts w:ascii="Times New Roman" w:hAnsi="Times New Roman"/>
         </w:rPr>
-        <w:tab/>
-      </w:r>
-      <w:r>
-        <w:rPr>
-          <w:rFonts w:ascii="Times New Roman" w:hAnsi="Times New Roman"/>
-        </w:rPr>
-        <w:tab/>
-      </w:r>
-      <w:r>
-        <w:rPr>
-          <w:rFonts w:ascii="Times New Roman" w:hAnsi="Times New Roman"/>
-        </w:rPr>
-        <w:tab/>
+        <w:t xml:space="preserve">                                                                                                                            </w:t>
+      </w:r>
+      <w:r>
+        <w:rPr>
+          <w:rFonts w:ascii="Times New Roman" w:hAnsi="Times New Roman"/>
+        </w:rPr>
+        <w:t xml:space="preserve"> </w:t>
       </w:r>
       <w:r>
         <w:rPr>
@@ -1693,8 +689,12 @@
       </w:r>
     </w:p>
     <w:sectPr>
-      <w:headerReference w:type="default" r:id="rId7"/>
-      <w:footerReference w:type="default" r:id="rId8"/>
+      <w:headerReference w:type="even" r:id="rId7"/>
+      <w:headerReference w:type="default" r:id="rId8"/>
+      <w:footerReference w:type="even" r:id="rId9"/>
+      <w:footerReference w:type="default" r:id="rId10"/>
+      <w:headerReference w:type="first" r:id="rId11"/>
+      <w:footerReference w:type="first" r:id="rId12"/>
       <w:pgSz w:w="11909" w:h="16834"/>
       <w:pgMar w:top="1665" w:right="596" w:bottom="630" w:left="900" w:header="547" w:footer="488" w:gutter="0"/>
       <w:cols w:space="720"/>
@@ -1724,6 +724,16 @@
 </file>
 
 <file path=word/footer1.xml><?xml version="1.0" encoding="utf-8"?>
+<w:ftr xmlns:wpc="http://schemas.microsoft.com/office/word/2010/wordprocessingCanvas" xmlns:cx="http://schemas.microsoft.com/office/drawing/2014/chartex" xmlns:cx1="http://schemas.microsoft.com/office/drawing/2015/9/8/chartex" xmlns:mc="http://schemas.openxmlformats.org/markup-compatibility/2006" xmlns:o="urn:schemas-microsoft-com:office:office" xmlns:r="http://schemas.openxmlformats.org/officeDocument/2006/relationships" xmlns:m="http://schemas.openxmlformats.org/officeDocument/2006/math" xmlns:v="urn:schemas-microsoft-com:vml" xmlns:wp14="http://schemas.microsoft.com/office/word/2010/wordprocessingDrawing" xmlns:wp="http://schemas.openxmlformats.org/drawingml/2006/wordprocessingDrawing" xmlns:w10="urn:schemas-microsoft-com:office:word" xmlns:w="http://schemas.openxmlformats.org/wordprocessingml/2006/main" xmlns:w14="http://schemas.microsoft.com/office/word/2010/wordml" xmlns:w15="http://schemas.microsoft.com/office/word/2012/wordml" xmlns:w16se="http://schemas.microsoft.com/office/word/2015/wordml/symex" xmlns:wpg="http://schemas.microsoft.com/office/word/2010/wordprocessingGroup" xmlns:wpi="http://schemas.microsoft.com/office/word/2010/wordprocessingInk" xmlns:wne="http://schemas.microsoft.com/office/word/2006/wordml" xmlns:wps="http://schemas.microsoft.com/office/word/2010/wordprocessingShape" mc:Ignorable="w14 w15 w16se wp14">
+  <w:p>
+    <w:pPr>
+      <w:pStyle w:val="Footer"/>
+    </w:pPr>
+  </w:p>
+</w:ftr>
+</file>
+
+<file path=word/footer2.xml><?xml version="1.0" encoding="utf-8"?>
 <w:ftr xmlns:wpc="http://schemas.microsoft.com/office/word/2010/wordprocessingCanvas" xmlns:cx="http://schemas.microsoft.com/office/drawing/2014/chartex" xmlns:cx1="http://schemas.microsoft.com/office/drawing/2015/9/8/chartex" xmlns:mc="http://schemas.openxmlformats.org/markup-compatibility/2006" xmlns:o="urn:schemas-microsoft-com:office:office" xmlns:r="http://schemas.openxmlformats.org/officeDocument/2006/relationships" xmlns:m="http://schemas.openxmlformats.org/officeDocument/2006/math" xmlns:v="urn:schemas-microsoft-com:vml" xmlns:wp14="http://schemas.microsoft.com/office/word/2010/wordprocessingDrawing" xmlns:wp="http://schemas.openxmlformats.org/drawingml/2006/wordprocessingDrawing" xmlns:w10="urn:schemas-microsoft-com:office:word" xmlns:w="http://schemas.openxmlformats.org/wordprocessingml/2006/main" xmlns:w14="http://schemas.microsoft.com/office/word/2010/wordml" xmlns:w15="http://schemas.microsoft.com/office/word/2012/wordml" xmlns:w16se="http://schemas.microsoft.com/office/word/2015/wordml/symex" xmlns:wpg="http://schemas.microsoft.com/office/word/2010/wordprocessingGroup" xmlns:wpi="http://schemas.microsoft.com/office/word/2010/wordprocessingInk" xmlns:wne="http://schemas.microsoft.com/office/word/2006/wordml" xmlns:wps="http://schemas.microsoft.com/office/word/2010/wordprocessingShape" mc:Ignorable="w14 w15 w16se wp14">
   <w:p>
     <w:pPr>
@@ -1870,6 +880,16 @@
 </w:ftr>
 </file>
 
+<file path=word/footer3.xml><?xml version="1.0" encoding="utf-8"?>
+<w:ftr xmlns:wpc="http://schemas.microsoft.com/office/word/2010/wordprocessingCanvas" xmlns:cx="http://schemas.microsoft.com/office/drawing/2014/chartex" xmlns:cx1="http://schemas.microsoft.com/office/drawing/2015/9/8/chartex" xmlns:mc="http://schemas.openxmlformats.org/markup-compatibility/2006" xmlns:o="urn:schemas-microsoft-com:office:office" xmlns:r="http://schemas.openxmlformats.org/officeDocument/2006/relationships" xmlns:m="http://schemas.openxmlformats.org/officeDocument/2006/math" xmlns:v="urn:schemas-microsoft-com:vml" xmlns:wp14="http://schemas.microsoft.com/office/word/2010/wordprocessingDrawing" xmlns:wp="http://schemas.openxmlformats.org/drawingml/2006/wordprocessingDrawing" xmlns:w10="urn:schemas-microsoft-com:office:word" xmlns:w="http://schemas.openxmlformats.org/wordprocessingml/2006/main" xmlns:w14="http://schemas.microsoft.com/office/word/2010/wordml" xmlns:w15="http://schemas.microsoft.com/office/word/2012/wordml" xmlns:w16se="http://schemas.microsoft.com/office/word/2015/wordml/symex" xmlns:wpg="http://schemas.microsoft.com/office/word/2010/wordprocessingGroup" xmlns:wpi="http://schemas.microsoft.com/office/word/2010/wordprocessingInk" xmlns:wne="http://schemas.microsoft.com/office/word/2006/wordml" xmlns:wps="http://schemas.microsoft.com/office/word/2010/wordprocessingShape" mc:Ignorable="w14 w15 w16se wp14">
+  <w:p>
+    <w:pPr>
+      <w:pStyle w:val="Footer"/>
+    </w:pPr>
+  </w:p>
+</w:ftr>
+</file>
+
 <file path=word/footnotes.xml><?xml version="1.0" encoding="utf-8"?>
 <w:footnotes xmlns:wpc="http://schemas.microsoft.com/office/word/2010/wordprocessingCanvas" xmlns:cx="http://schemas.microsoft.com/office/drawing/2014/chartex" xmlns:cx1="http://schemas.microsoft.com/office/drawing/2015/9/8/chartex" xmlns:mc="http://schemas.openxmlformats.org/markup-compatibility/2006" xmlns:o="urn:schemas-microsoft-com:office:office" xmlns:r="http://schemas.openxmlformats.org/officeDocument/2006/relationships" xmlns:m="http://schemas.openxmlformats.org/officeDocument/2006/math" xmlns:v="urn:schemas-microsoft-com:vml" xmlns:wp14="http://schemas.microsoft.com/office/word/2010/wordprocessingDrawing" xmlns:wp="http://schemas.openxmlformats.org/drawingml/2006/wordprocessingDrawing" xmlns:w10="urn:schemas-microsoft-com:office:word" xmlns:w="http://schemas.openxmlformats.org/wordprocessingml/2006/main" xmlns:w14="http://schemas.microsoft.com/office/word/2010/wordml" xmlns:w15="http://schemas.microsoft.com/office/word/2012/wordml" xmlns:w16se="http://schemas.microsoft.com/office/word/2015/wordml/symex" xmlns:wpg="http://schemas.microsoft.com/office/word/2010/wordprocessingGroup" xmlns:wpi="http://schemas.microsoft.com/office/word/2010/wordprocessingInk" xmlns:wne="http://schemas.microsoft.com/office/word/2006/wordml" xmlns:wps="http://schemas.microsoft.com/office/word/2010/wordprocessingShape" mc:Ignorable="w14 w15 w16se wp14">
   <w:footnote w:type="separator" w:id="-1">
@@ -1890,6 +910,16 @@
 </file>
 
 <file path=word/header1.xml><?xml version="1.0" encoding="utf-8"?>
+<w:hdr xmlns:wpc="http://schemas.microsoft.com/office/word/2010/wordprocessingCanvas" xmlns:cx="http://schemas.microsoft.com/office/drawing/2014/chartex" xmlns:cx1="http://schemas.microsoft.com/office/drawing/2015/9/8/chartex" xmlns:mc="http://schemas.openxmlformats.org/markup-compatibility/2006" xmlns:o="urn:schemas-microsoft-com:office:office" xmlns:r="http://schemas.openxmlformats.org/officeDocument/2006/relationships" xmlns:m="http://schemas.openxmlformats.org/officeDocument/2006/math" xmlns:v="urn:schemas-microsoft-com:vml" xmlns:wp14="http://schemas.microsoft.com/office/word/2010/wordprocessingDrawing" xmlns:wp="http://schemas.openxmlformats.org/drawingml/2006/wordprocessingDrawing" xmlns:w10="urn:schemas-microsoft-com:office:word" xmlns:w="http://schemas.openxmlformats.org/wordprocessingml/2006/main" xmlns:w14="http://schemas.microsoft.com/office/word/2010/wordml" xmlns:w15="http://schemas.microsoft.com/office/word/2012/wordml" xmlns:w16se="http://schemas.microsoft.com/office/word/2015/wordml/symex" xmlns:wpg="http://schemas.microsoft.com/office/word/2010/wordprocessingGroup" xmlns:wpi="http://schemas.microsoft.com/office/word/2010/wordprocessingInk" xmlns:wne="http://schemas.microsoft.com/office/word/2006/wordml" xmlns:wps="http://schemas.microsoft.com/office/word/2010/wordprocessingShape" mc:Ignorable="w14 w15 w16se wp14">
+  <w:p>
+    <w:pPr>
+      <w:pStyle w:val="Header"/>
+    </w:pPr>
+  </w:p>
+</w:hdr>
+</file>
+
+<file path=word/header2.xml><?xml version="1.0" encoding="utf-8"?>
 <w:hdr xmlns:wpc="http://schemas.microsoft.com/office/word/2010/wordprocessingCanvas" xmlns:cx="http://schemas.microsoft.com/office/drawing/2014/chartex" xmlns:cx1="http://schemas.microsoft.com/office/drawing/2015/9/8/chartex" xmlns:mc="http://schemas.openxmlformats.org/markup-compatibility/2006" xmlns:o="urn:schemas-microsoft-com:office:office" xmlns:r="http://schemas.openxmlformats.org/officeDocument/2006/relationships" xmlns:m="http://schemas.openxmlformats.org/officeDocument/2006/math" xmlns:v="urn:schemas-microsoft-com:vml" xmlns:wp14="http://schemas.microsoft.com/office/word/2010/wordprocessingDrawing" xmlns:wp="http://schemas.openxmlformats.org/drawingml/2006/wordprocessingDrawing" xmlns:w10="urn:schemas-microsoft-com:office:word" xmlns:w="http://schemas.openxmlformats.org/wordprocessingml/2006/main" xmlns:w14="http://schemas.microsoft.com/office/word/2010/wordml" xmlns:w15="http://schemas.microsoft.com/office/word/2012/wordml" xmlns:w16se="http://schemas.microsoft.com/office/word/2015/wordml/symex" xmlns:wpg="http://schemas.microsoft.com/office/word/2010/wordprocessingGroup" xmlns:wpi="http://schemas.microsoft.com/office/word/2010/wordprocessingInk" xmlns:wne="http://schemas.microsoft.com/office/word/2006/wordml" xmlns:wps="http://schemas.microsoft.com/office/word/2010/wordprocessingShape" mc:Ignorable="w14 w15 w16se wp14">
   <w:tbl>
     <w:tblPr>
@@ -2049,7 +1079,7 @@
               <w:rFonts w:ascii="Times New Roman" w:hAnsi="Times New Roman"/>
               <w:sz w:val="20"/>
               <w:szCs w:val="20"/>
-              <w:lang w:val="vi-VN" w:eastAsia="vi-VN"/>
+              <w:lang w:eastAsia="vi-VN"/>
             </w:rPr>
           </w:pPr>
         </w:p>
@@ -2067,9 +1097,9 @@
               <w:rFonts w:ascii="Times New Roman" w:hAnsi="Times New Roman"/>
               <w:sz w:val="20"/>
               <w:szCs w:val="20"/>
-              <w:lang w:val="vi-VN" w:eastAsia="vi-VN"/>
-            </w:rPr>
-            <w:t>Cty CP BVĐK Hoàn Mỹ ®</w:t>
+              <w:lang w:eastAsia="vi-VN"/>
+            </w:rPr>
+            <w:t xml:space="preserve"> </w:t>
           </w:r>
           <w:r>
             <w:rPr>
@@ -2078,8 +1108,7 @@
               <w:szCs w:val="20"/>
               <w:lang w:val="vi-VN" w:eastAsia="vi-VN"/>
             </w:rPr>
-            <w:br/>
-            <w:t>60 Phan Xích Long, P.1, Phú Nhuận - HCM</w:t>
+            <w:t>Cty CP BVĐK Hoàn Mỹ ®</w:t>
           </w:r>
           <w:r>
             <w:rPr>
@@ -2089,7 +1118,72 @@
               <w:lang w:val="vi-VN" w:eastAsia="vi-VN"/>
             </w:rPr>
             <w:br/>
-            <w:t xml:space="preserve"> ĐT:  08 39959856 , Fax - 08 39902468</w:t>
+          </w:r>
+          <w:r>
+            <w:rPr>
+              <w:rFonts w:ascii="Times New Roman" w:hAnsi="Times New Roman"/>
+              <w:sz w:val="20"/>
+              <w:szCs w:val="20"/>
+              <w:lang w:eastAsia="vi-VN"/>
+            </w:rPr>
+            <w:t xml:space="preserve"> </w:t>
+          </w:r>
+          <w:r>
+            <w:rPr>
+              <w:rFonts w:ascii="Times New Roman" w:hAnsi="Times New Roman"/>
+              <w:sz w:val="20"/>
+              <w:szCs w:val="20"/>
+              <w:lang w:val="vi-VN" w:eastAsia="vi-VN"/>
+            </w:rPr>
+            <w:t xml:space="preserve">60 Phan Xích Long, P.1, Phú Nhuận - </w:t>
+          </w:r>
+          <w:r>
+            <w:rPr>
+              <w:rFonts w:ascii="Times New Roman" w:hAnsi="Times New Roman"/>
+              <w:sz w:val="20"/>
+              <w:szCs w:val="20"/>
+              <w:lang w:eastAsia="vi-VN"/>
+            </w:rPr>
+            <w:t xml:space="preserve"> </w:t>
+          </w:r>
+          <w:r>
+            <w:rPr>
+              <w:rFonts w:ascii="Times New Roman" w:hAnsi="Times New Roman"/>
+              <w:sz w:val="20"/>
+              <w:szCs w:val="20"/>
+              <w:lang w:val="vi-VN" w:eastAsia="vi-VN"/>
+            </w:rPr>
+            <w:t>HCM</w:t>
+          </w:r>
+          <w:r>
+            <w:rPr>
+              <w:rFonts w:ascii="Times New Roman" w:hAnsi="Times New Roman"/>
+              <w:sz w:val="20"/>
+              <w:szCs w:val="20"/>
+              <w:lang w:val="vi-VN" w:eastAsia="vi-VN"/>
+            </w:rPr>
+            <w:br/>
+            <w:t xml:space="preserve"> </w:t>
+          </w:r>
+          <w:r>
+            <w:rPr>
+              <w:rFonts w:ascii="Times New Roman" w:hAnsi="Times New Roman"/>
+              <w:sz w:val="20"/>
+              <w:szCs w:val="20"/>
+              <w:lang w:eastAsia="vi-VN"/>
+            </w:rPr>
+            <w:t xml:space="preserve"> </w:t>
+          </w:r>
+          <w:bookmarkStart w:id="1" w:name="_GoBack"/>
+          <w:bookmarkEnd w:id="1"/>
+          <w:r>
+            <w:rPr>
+              <w:rFonts w:ascii="Times New Roman" w:hAnsi="Times New Roman"/>
+              <w:sz w:val="20"/>
+              <w:szCs w:val="20"/>
+              <w:lang w:val="vi-VN" w:eastAsia="vi-VN"/>
+            </w:rPr>
+            <w:t>ĐT:  08 39959856 , Fax - 08 39902468</w:t>
           </w:r>
         </w:p>
       </w:tc>
@@ -2150,6 +1244,15 @@
               <w:lang w:val="vi-VN" w:eastAsia="vi-VN"/>
             </w:rPr>
           </w:pPr>
+          <w:r>
+            <w:rPr>
+              <w:rFonts w:ascii="Arial" w:hAnsi="Arial" w:cs="Arial"/>
+              <w:sz w:val="20"/>
+              <w:szCs w:val="20"/>
+              <w:lang w:eastAsia="vi-VN"/>
+            </w:rPr>
+            <w:t xml:space="preserve"> </w:t>
+          </w:r>
           <w:r>
             <w:rPr>
               <w:rFonts w:ascii="Arial" w:hAnsi="Arial" w:cs="Arial"/>
@@ -2232,6 +1335,15 @@
               <w:lang w:val="vi-VN" w:eastAsia="vi-VN"/>
             </w:rPr>
           </w:pPr>
+          <w:r>
+            <w:rPr>
+              <w:rFonts w:ascii="Arial" w:hAnsi="Arial" w:cs="Arial"/>
+              <w:sz w:val="18"/>
+              <w:szCs w:val="18"/>
+              <w:lang w:eastAsia="vi-VN"/>
+            </w:rPr>
+            <w:t xml:space="preserve"> </w:t>
+          </w:r>
           <w:r>
             <w:rPr>
               <w:rFonts w:ascii="Arial" w:hAnsi="Arial" w:cs="Arial"/>
@@ -2320,6 +1432,15 @@
               <w:rFonts w:ascii="Arial" w:hAnsi="Arial" w:cs="Arial"/>
               <w:sz w:val="20"/>
               <w:szCs w:val="20"/>
+              <w:lang w:eastAsia="vi-VN"/>
+            </w:rPr>
+            <w:t xml:space="preserve"> </w:t>
+          </w:r>
+          <w:r>
+            <w:rPr>
+              <w:rFonts w:ascii="Arial" w:hAnsi="Arial" w:cs="Arial"/>
+              <w:sz w:val="20"/>
+              <w:szCs w:val="20"/>
               <w:lang w:val="vi-VN" w:eastAsia="vi-VN"/>
             </w:rPr>
             <w:t>Số KS: .............................</w:t>
@@ -2339,6 +1460,16 @@
         <w:sz w:val="16"/>
         <w:szCs w:val="16"/>
       </w:rPr>
+    </w:pPr>
+  </w:p>
+</w:hdr>
+</file>
+
+<file path=word/header3.xml><?xml version="1.0" encoding="utf-8"?>
+<w:hdr xmlns:wpc="http://schemas.microsoft.com/office/word/2010/wordprocessingCanvas" xmlns:cx="http://schemas.microsoft.com/office/drawing/2014/chartex" xmlns:cx1="http://schemas.microsoft.com/office/drawing/2015/9/8/chartex" xmlns:mc="http://schemas.openxmlformats.org/markup-compatibility/2006" xmlns:o="urn:schemas-microsoft-com:office:office" xmlns:r="http://schemas.openxmlformats.org/officeDocument/2006/relationships" xmlns:m="http://schemas.openxmlformats.org/officeDocument/2006/math" xmlns:v="urn:schemas-microsoft-com:vml" xmlns:wp14="http://schemas.microsoft.com/office/word/2010/wordprocessingDrawing" xmlns:wp="http://schemas.openxmlformats.org/drawingml/2006/wordprocessingDrawing" xmlns:w10="urn:schemas-microsoft-com:office:word" xmlns:w="http://schemas.openxmlformats.org/wordprocessingml/2006/main" xmlns:w14="http://schemas.microsoft.com/office/word/2010/wordml" xmlns:w15="http://schemas.microsoft.com/office/word/2012/wordml" xmlns:w16se="http://schemas.microsoft.com/office/word/2015/wordml/symex" xmlns:wpg="http://schemas.microsoft.com/office/word/2010/wordprocessingGroup" xmlns:wpi="http://schemas.microsoft.com/office/word/2010/wordprocessingInk" xmlns:wne="http://schemas.microsoft.com/office/word/2006/wordml" xmlns:wps="http://schemas.microsoft.com/office/word/2010/wordprocessingShape" mc:Ignorable="w14 w15 w16se wp14">
+  <w:p>
+    <w:pPr>
+      <w:pStyle w:val="Header"/>
     </w:pPr>
   </w:p>
 </w:hdr>

</xml_diff>